<commit_message>
Updated outline.  Also incorporated feedback from Sophia.
</commit_message>
<xml_diff>
--- a/Outline.docx
+++ b/Outline.docx
@@ -41,6 +41,30 @@
         </w:numPr>
       </w:pPr>
       <w:r>
+        <w:t>Benefits for a team</w:t>
+      </w:r>
+    </w:p>
+    <w:p>
+      <w:pPr>
+        <w:pStyle w:val="ListParagraph"/>
+        <w:numPr>
+          <w:ilvl w:val="1"/>
+          <w:numId w:val="1"/>
+        </w:numPr>
+      </w:pPr>
+      <w:r>
+        <w:t>Benefits for a solo dev.</w:t>
+      </w:r>
+    </w:p>
+    <w:p>
+      <w:pPr>
+        <w:pStyle w:val="ListParagraph"/>
+        <w:numPr>
+          <w:ilvl w:val="1"/>
+          <w:numId w:val="1"/>
+        </w:numPr>
+      </w:pPr>
+      <w:r>
         <w:t>What happens if I don’t have it?</w:t>
       </w:r>
     </w:p>
@@ -65,17 +89,59 @@
         </w:numPr>
       </w:pPr>
       <w:r>
-        <w:t>Perforce.</w:t>
-      </w:r>
-    </w:p>
-    <w:p>
-      <w:pPr>
-        <w:pStyle w:val="ListParagraph"/>
-        <w:numPr>
-          <w:ilvl w:val="1"/>
-          <w:numId w:val="1"/>
-        </w:numPr>
-      </w:pPr>
+        <w:t>Subversion</w:t>
+      </w:r>
+      <w:r>
+        <w:t xml:space="preserve">, </w:t>
+      </w:r>
+      <w:r>
+        <w:t>Perforce</w:t>
+      </w:r>
+      <w:r>
+        <w:t>, Surround</w:t>
+      </w:r>
+      <w:r>
+        <w:t xml:space="preserve"> SCM</w:t>
+      </w:r>
+      <w:r>
+        <w:t>, Team Foundation Server</w:t>
+      </w:r>
+    </w:p>
+    <w:p>
+      <w:pPr>
+        <w:pStyle w:val="ListParagraph"/>
+        <w:numPr>
+          <w:ilvl w:val="1"/>
+          <w:numId w:val="1"/>
+        </w:numPr>
+      </w:pPr>
+      <w:r>
+        <w:t>Server is the master, and all the clients are beholden to that.</w:t>
+      </w:r>
+    </w:p>
+    <w:p>
+      <w:pPr>
+        <w:pStyle w:val="ListParagraph"/>
+        <w:numPr>
+          <w:ilvl w:val="1"/>
+          <w:numId w:val="1"/>
+        </w:numPr>
+      </w:pPr>
+      <w:r>
+        <w:t>Client only has copies of files they pulled or checked out.</w:t>
+      </w:r>
+    </w:p>
+    <w:p>
+      <w:pPr>
+        <w:pStyle w:val="ListParagraph"/>
+        <w:numPr>
+          <w:ilvl w:val="1"/>
+          <w:numId w:val="1"/>
+        </w:numPr>
+      </w:pPr>
+      <w:r>
+        <w:t xml:space="preserve">Files cannot be worked on simultaneously.  </w:t>
+      </w:r>
     </w:p>
     <w:p>
       <w:pPr>
@@ -93,32 +159,194 @@
       <w:pPr>
         <w:pStyle w:val="ListParagraph"/>
         <w:numPr>
+          <w:ilvl w:val="1"/>
+          <w:numId w:val="1"/>
+        </w:numPr>
+      </w:pPr>
+      <w:r>
+        <w:t>Git, Mercurial.</w:t>
+      </w:r>
+    </w:p>
+    <w:p>
+      <w:pPr>
+        <w:pStyle w:val="ListParagraph"/>
+        <w:numPr>
+          <w:ilvl w:val="1"/>
+          <w:numId w:val="1"/>
+        </w:numPr>
+      </w:pPr>
+      <w:r>
+        <w:t>Everyone has a copy!</w:t>
+      </w:r>
+    </w:p>
+    <w:p>
+      <w:pPr>
+        <w:pStyle w:val="ListParagraph"/>
+        <w:numPr>
+          <w:ilvl w:val="1"/>
+          <w:numId w:val="1"/>
+        </w:numPr>
+      </w:pPr>
+      <w:r>
+        <w:t xml:space="preserve">Everyone is the master….in their own little realm. </w:t>
+      </w:r>
+    </w:p>
+    <w:p>
+      <w:pPr>
+        <w:pStyle w:val="ListParagraph"/>
+        <w:numPr>
+          <w:ilvl w:val="1"/>
+          <w:numId w:val="1"/>
+        </w:numPr>
+      </w:pPr>
+      <w:r>
+        <w:t xml:space="preserve">Simultaneous work, but now you </w:t>
+      </w:r>
+      <w:proofErr w:type="gramStart"/>
+      <w:r>
+        <w:t>have to</w:t>
+      </w:r>
+      <w:proofErr w:type="gramEnd"/>
+      <w:r>
+        <w:t xml:space="preserve"> reconcile. </w:t>
+      </w:r>
+    </w:p>
+    <w:p>
+      <w:pPr>
+        <w:pStyle w:val="ListParagraph"/>
+        <w:numPr>
           <w:ilvl w:val="0"/>
           <w:numId w:val="1"/>
         </w:numPr>
       </w:pPr>
+      <w:commentRangeStart w:id="0"/>
+      <w:r>
+        <w:t xml:space="preserve">How does </w:t>
+      </w:r>
+      <w:proofErr w:type="spellStart"/>
       <w:r>
         <w:t>Git</w:t>
       </w:r>
-    </w:p>
-    <w:p>
-      <w:pPr>
-        <w:pStyle w:val="ListParagraph"/>
-        <w:numPr>
-          <w:ilvl w:val="1"/>
-          <w:numId w:val="1"/>
-        </w:numPr>
-      </w:pPr>
-      <w:r>
-        <w:t xml:space="preserve">How does </w:t>
+      <w:proofErr w:type="spellEnd"/>
+      <w:r>
+        <w:t xml:space="preserve"> work?</w:t>
+      </w:r>
+      <w:commentRangeEnd w:id="0"/>
+      <w:r>
+        <w:rPr>
+          <w:rStyle w:val="CommentReference"/>
+        </w:rPr>
+        <w:commentReference w:id="0"/>
+      </w:r>
+    </w:p>
+    <w:p>
+      <w:pPr>
+        <w:pStyle w:val="ListParagraph"/>
+        <w:numPr>
+          <w:ilvl w:val="1"/>
+          <w:numId w:val="1"/>
+        </w:numPr>
+      </w:pPr>
+      <w:r>
+        <w:t>Committing</w:t>
+      </w:r>
+    </w:p>
+    <w:p>
+      <w:pPr>
+        <w:pStyle w:val="ListParagraph"/>
+        <w:numPr>
+          <w:ilvl w:val="1"/>
+          <w:numId w:val="1"/>
+        </w:numPr>
+      </w:pPr>
+      <w:r>
+        <w:t>Branch</w:t>
+      </w:r>
+      <w:r>
+        <w:t>ing/Merging (unbranching)</w:t>
+      </w:r>
+    </w:p>
+    <w:p>
+      <w:pPr>
+        <w:pStyle w:val="ListParagraph"/>
+        <w:numPr>
+          <w:ilvl w:val="1"/>
+          <w:numId w:val="1"/>
+        </w:numPr>
+      </w:pPr>
+      <w:r>
+        <w:t>Push</w:t>
+      </w:r>
+      <w:r>
+        <w:t xml:space="preserve"> (and Pull)</w:t>
+      </w:r>
+    </w:p>
+    <w:p>
+      <w:pPr>
+        <w:pStyle w:val="ListParagraph"/>
+        <w:numPr>
+          <w:ilvl w:val="2"/>
+          <w:numId w:val="1"/>
+        </w:numPr>
+      </w:pPr>
+      <w:r>
+        <w:t>Within a team and to non-developers (“the public”)</w:t>
+      </w:r>
+    </w:p>
+    <w:p>
+      <w:pPr>
+        <w:pStyle w:val="ListParagraph"/>
+        <w:numPr>
+          <w:ilvl w:val="1"/>
+          <w:numId w:val="1"/>
+        </w:numPr>
+      </w:pPr>
+      <w:r>
+        <w:t>Everything else serves these three functions.</w:t>
+      </w:r>
+    </w:p>
+    <w:p>
+      <w:pPr>
+        <w:pStyle w:val="ListParagraph"/>
+        <w:numPr>
+          <w:ilvl w:val="0"/>
+          <w:numId w:val="1"/>
+        </w:numPr>
+      </w:pPr>
+      <w:r>
+        <w:t>Standard Operating Procedures</w:t>
+      </w:r>
+    </w:p>
+    <w:p>
+      <w:pPr>
+        <w:pStyle w:val="ListParagraph"/>
+        <w:numPr>
+          <w:ilvl w:val="1"/>
+          <w:numId w:val="1"/>
+        </w:numPr>
+      </w:pPr>
+      <w:r>
+        <w:t xml:space="preserve">What is </w:t>
       </w:r>
       <w:proofErr w:type="spellStart"/>
       <w:r>
-        <w:t>Git</w:t>
+        <w:t>GitFlow</w:t>
       </w:r>
       <w:proofErr w:type="spellEnd"/>
       <w:r>
-        <w:t xml:space="preserve"> work?</w:t>
+        <w:t>?</w:t>
+      </w:r>
+    </w:p>
+    <w:p>
+      <w:pPr>
+        <w:pStyle w:val="ListParagraph"/>
+        <w:numPr>
+          <w:ilvl w:val="1"/>
+          <w:numId w:val="1"/>
+        </w:numPr>
+      </w:pPr>
+      <w:r>
+        <w:t>Alternatives.</w:t>
       </w:r>
     </w:p>
     <w:p>
@@ -130,10 +358,312 @@
         </w:numPr>
       </w:pPr>
       <w:r>
-        <w:t>What is GitFlow</w:t>
-      </w:r>
-      <w:bookmarkStart w:id="0" w:name="_GoBack"/>
-      <w:bookmarkEnd w:id="0"/>
+        <w:t>Servers</w:t>
+      </w:r>
+    </w:p>
+    <w:p>
+      <w:pPr>
+        <w:pStyle w:val="ListParagraph"/>
+        <w:numPr>
+          <w:ilvl w:val="1"/>
+          <w:numId w:val="1"/>
+        </w:numPr>
+      </w:pPr>
+      <w:r>
+        <w:t>Purpose</w:t>
+      </w:r>
+    </w:p>
+    <w:p>
+      <w:pPr>
+        <w:pStyle w:val="ListParagraph"/>
+        <w:numPr>
+          <w:ilvl w:val="1"/>
+          <w:numId w:val="1"/>
+        </w:numPr>
+      </w:pPr>
+      <w:r>
+        <w:t xml:space="preserve">GitHub, </w:t>
+      </w:r>
+      <w:proofErr w:type="spellStart"/>
+      <w:r>
+        <w:t>BitBucket</w:t>
+      </w:r>
+      <w:proofErr w:type="spellEnd"/>
+      <w:r>
+        <w:t xml:space="preserve">, </w:t>
+      </w:r>
+      <w:r>
+        <w:t>GitLab.</w:t>
+      </w:r>
+    </w:p>
+    <w:p>
+      <w:pPr>
+        <w:pStyle w:val="ListParagraph"/>
+        <w:numPr>
+          <w:ilvl w:val="1"/>
+          <w:numId w:val="1"/>
+        </w:numPr>
+      </w:pPr>
+      <w:r>
+        <w:t xml:space="preserve">Place in the workflow. </w:t>
+      </w:r>
+    </w:p>
+    <w:p>
+      <w:pPr>
+        <w:pStyle w:val="ListParagraph"/>
+        <w:numPr>
+          <w:ilvl w:val="0"/>
+          <w:numId w:val="1"/>
+        </w:numPr>
+      </w:pPr>
+      <w:r>
+        <w:t>Flavors of Git.</w:t>
+      </w:r>
+    </w:p>
+    <w:p>
+      <w:pPr>
+        <w:pStyle w:val="ListParagraph"/>
+        <w:numPr>
+          <w:ilvl w:val="1"/>
+          <w:numId w:val="1"/>
+        </w:numPr>
+      </w:pPr>
+      <w:r>
+        <w:t>Command Lin</w:t>
+      </w:r>
+      <w:r>
+        <w:t>e</w:t>
+      </w:r>
+    </w:p>
+    <w:p>
+      <w:pPr>
+        <w:pStyle w:val="ListParagraph"/>
+        <w:numPr>
+          <w:ilvl w:val="1"/>
+          <w:numId w:val="1"/>
+        </w:numPr>
+      </w:pPr>
+      <w:r>
+        <w:t xml:space="preserve">GUI: Git GUI, SourceTree, Kraken, </w:t>
+      </w:r>
+      <w:proofErr w:type="spellStart"/>
+      <w:r>
+        <w:t>TortoiseGit</w:t>
+      </w:r>
+      <w:proofErr w:type="spellEnd"/>
+      <w:r>
+        <w:t>, GitHub Desktop</w:t>
+      </w:r>
+      <w:r>
+        <w:t xml:space="preserve">, etc. </w:t>
+      </w:r>
+    </w:p>
+    <w:p>
+      <w:pPr>
+        <w:pStyle w:val="ListParagraph"/>
+        <w:numPr>
+          <w:ilvl w:val="1"/>
+          <w:numId w:val="1"/>
+        </w:numPr>
+      </w:pPr>
+      <w:r>
+        <w:t xml:space="preserve">GUI Integrations: </w:t>
+      </w:r>
+      <w:proofErr w:type="spellStart"/>
+      <w:r>
+        <w:t>VSCode</w:t>
+      </w:r>
+      <w:proofErr w:type="spellEnd"/>
+      <w:r>
+        <w:t xml:space="preserve">, Atom, </w:t>
+      </w:r>
+    </w:p>
+    <w:p>
+      <w:pPr>
+        <w:pStyle w:val="ListParagraph"/>
+        <w:numPr>
+          <w:ilvl w:val="0"/>
+          <w:numId w:val="1"/>
+        </w:numPr>
+      </w:pPr>
+      <w:r>
+        <w:t xml:space="preserve">Git with </w:t>
+      </w:r>
+      <w:proofErr w:type="spellStart"/>
+      <w:r>
+        <w:t>Labview</w:t>
+      </w:r>
+      <w:proofErr w:type="spellEnd"/>
+      <w:r>
+        <w:t>.</w:t>
+      </w:r>
+    </w:p>
+    <w:p>
+      <w:pPr>
+        <w:pStyle w:val="ListParagraph"/>
+        <w:numPr>
+          <w:ilvl w:val="1"/>
+          <w:numId w:val="1"/>
+        </w:numPr>
+      </w:pPr>
+      <w:r>
+        <w:t>File Types</w:t>
+      </w:r>
+    </w:p>
+    <w:p>
+      <w:pPr>
+        <w:pStyle w:val="ListParagraph"/>
+        <w:numPr>
+          <w:ilvl w:val="2"/>
+          <w:numId w:val="1"/>
+        </w:numPr>
+      </w:pPr>
+      <w:r>
+        <w:t>XML based files</w:t>
+      </w:r>
+    </w:p>
+    <w:p>
+      <w:pPr>
+        <w:pStyle w:val="ListParagraph"/>
+        <w:numPr>
+          <w:ilvl w:val="2"/>
+          <w:numId w:val="1"/>
+        </w:numPr>
+      </w:pPr>
+      <w:proofErr w:type="gramStart"/>
+      <w:r>
+        <w:t>.vis</w:t>
+      </w:r>
+      <w:proofErr w:type="gramEnd"/>
+      <w:r>
+        <w:t xml:space="preserve"> </w:t>
+      </w:r>
+      <w:r>
+        <w:t>(binary blobs or are they?)</w:t>
+      </w:r>
+    </w:p>
+    <w:p>
+      <w:pPr>
+        <w:pStyle w:val="ListParagraph"/>
+        <w:numPr>
+          <w:ilvl w:val="1"/>
+          <w:numId w:val="1"/>
+        </w:numPr>
+      </w:pPr>
+      <w:r>
+        <w:t>Compa</w:t>
+      </w:r>
+      <w:r>
+        <w:t>re</w:t>
+      </w:r>
+      <w:r>
+        <w:t>/Diff</w:t>
+      </w:r>
+    </w:p>
+    <w:p>
+      <w:pPr>
+        <w:pStyle w:val="ListParagraph"/>
+        <w:numPr>
+          <w:ilvl w:val="2"/>
+          <w:numId w:val="1"/>
+        </w:numPr>
+      </w:pPr>
+      <w:r>
+        <w:t>Option 1: do it manually</w:t>
+      </w:r>
+    </w:p>
+    <w:p>
+      <w:pPr>
+        <w:pStyle w:val="ListParagraph"/>
+        <w:numPr>
+          <w:ilvl w:val="2"/>
+          <w:numId w:val="1"/>
+        </w:numPr>
+      </w:pPr>
+      <w:r>
+        <w:t>Option 2: lvcompare.exe</w:t>
+      </w:r>
+    </w:p>
+    <w:p>
+      <w:pPr>
+        <w:pStyle w:val="ListParagraph"/>
+        <w:numPr>
+          <w:ilvl w:val="1"/>
+          <w:numId w:val="1"/>
+        </w:numPr>
+      </w:pPr>
+      <w:r>
+        <w:t>Merge</w:t>
+      </w:r>
+    </w:p>
+    <w:p>
+      <w:pPr>
+        <w:pStyle w:val="ListParagraph"/>
+        <w:numPr>
+          <w:ilvl w:val="2"/>
+          <w:numId w:val="1"/>
+        </w:numPr>
+      </w:pPr>
+      <w:r>
+        <w:t>Option 1: Override</w:t>
+      </w:r>
+      <w:bookmarkStart w:id="1" w:name="_GoBack"/>
+      <w:bookmarkEnd w:id="1"/>
+    </w:p>
+    <w:p>
+      <w:pPr>
+        <w:pStyle w:val="ListParagraph"/>
+        <w:numPr>
+          <w:ilvl w:val="2"/>
+          <w:numId w:val="1"/>
+        </w:numPr>
+      </w:pPr>
+      <w:r>
+        <w:lastRenderedPageBreak/>
+        <w:t>Option 2: Manually.</w:t>
+      </w:r>
+    </w:p>
+    <w:p>
+      <w:pPr>
+        <w:pStyle w:val="ListParagraph"/>
+        <w:numPr>
+          <w:ilvl w:val="2"/>
+          <w:numId w:val="1"/>
+        </w:numPr>
+      </w:pPr>
+      <w:r>
+        <w:t xml:space="preserve">Option </w:t>
+      </w:r>
+      <w:r>
+        <w:t>3</w:t>
+      </w:r>
+      <w:r>
+        <w:t>: lvmerge.exe</w:t>
+      </w:r>
+    </w:p>
+    <w:p>
+      <w:pPr>
+        <w:pStyle w:val="ListParagraph"/>
+        <w:numPr>
+          <w:ilvl w:val="1"/>
+          <w:numId w:val="1"/>
+        </w:numPr>
+      </w:pPr>
+      <w:r>
+        <w:t>Ignore</w:t>
+      </w:r>
+    </w:p>
+    <w:p>
+      <w:pPr>
+        <w:pStyle w:val="ListParagraph"/>
+        <w:numPr>
+          <w:ilvl w:val="2"/>
+          <w:numId w:val="1"/>
+        </w:numPr>
+      </w:pPr>
+      <w:r>
+        <w:t>Files to ignore.</w:t>
+      </w:r>
     </w:p>
     <w:p/>
     <w:sectPr>
@@ -144,6 +674,39 @@
     </w:sectPr>
   </w:body>
 </w:document>
+</file>
+
+<file path=word/comments.xml><?xml version="1.0" encoding="utf-8"?>
+<w:comments xmlns:wpc="http://schemas.microsoft.com/office/word/2010/wordprocessingCanvas" xmlns:cx="http://schemas.microsoft.com/office/drawing/2014/chartex" xmlns:cx1="http://schemas.microsoft.com/office/drawing/2015/9/8/chartex" xmlns:cx2="http://schemas.microsoft.com/office/drawing/2015/10/21/chartex" xmlns:cx3="http://schemas.microsoft.com/office/drawing/2016/5/9/chartex" xmlns:cx4="http://schemas.microsoft.com/office/drawing/2016/5/10/chartex" xmlns:cx5="http://schemas.microsoft.com/office/drawing/2016/5/11/chartex" xmlns:cx6="http://schemas.microsoft.com/office/drawing/2016/5/12/chartex" xmlns:cx7="http://schemas.microsoft.com/office/drawing/2016/5/13/chartex" xmlns:cx8="http://schemas.microsoft.com/office/drawing/2016/5/14/chartex" xmlns:mc="http://schemas.openxmlformats.org/markup-compatibility/2006" xmlns:aink="http://schemas.microsoft.com/office/drawing/2016/ink" xmlns:am3d="http://schemas.microsoft.com/office/drawing/2017/model3d" xmlns:o="urn:schemas-microsoft-com:office:office" xmlns:r="http://schemas.openxmlformats.org/officeDocument/2006/relationships" xmlns:m="http://schemas.openxmlformats.org/officeDocument/2006/math" xmlns:v="urn:schemas-microsoft-com:vml" xmlns:wp14="http://schemas.microsoft.com/office/word/2010/wordprocessingDrawing" xmlns:wp="http://schemas.openxmlformats.org/drawingml/2006/wordprocessingDrawing" xmlns:w10="urn:schemas-microsoft-com:office:word" xmlns:w="http://schemas.openxmlformats.org/wordprocessingml/2006/main" xmlns:w14="http://schemas.microsoft.com/office/word/2010/wordml" xmlns:w15="http://schemas.microsoft.com/office/word/2012/wordml" xmlns:w16cid="http://schemas.microsoft.com/office/word/2016/wordml/cid" xmlns:w16se="http://schemas.microsoft.com/office/word/2015/wordml/symex" xmlns:wpg="http://schemas.microsoft.com/office/word/2010/wordprocessingGroup" xmlns:wpi="http://schemas.microsoft.com/office/word/2010/wordprocessingInk" xmlns:wne="http://schemas.microsoft.com/office/word/2006/wordml" xmlns:wps="http://schemas.microsoft.com/office/word/2010/wordprocessingShape" mc:Ignorable="w14 w15 w16se w16cid wp14">
+  <w:comment w:id="0" w:author="Kazarians, Seth" w:date="2019-08-09T15:36:00Z" w:initials="KS">
+    <w:p>
+      <w:pPr>
+        <w:pStyle w:val="CommentText"/>
+      </w:pPr>
+      <w:r>
+        <w:rPr>
+          <w:rStyle w:val="CommentReference"/>
+        </w:rPr>
+        <w:annotationRef/>
+      </w:r>
+      <w:r>
+        <w:t>Maybe speak to differences in language between SVN and Git</w:t>
+      </w:r>
+    </w:p>
+  </w:comment>
+</w:comments>
+</file>
+
+<file path=word/commentsExtended.xml><?xml version="1.0" encoding="utf-8"?>
+<w15:commentsEx xmlns:wpc="http://schemas.microsoft.com/office/word/2010/wordprocessingCanvas" xmlns:cx="http://schemas.microsoft.com/office/drawing/2014/chartex" xmlns:cx1="http://schemas.microsoft.com/office/drawing/2015/9/8/chartex" xmlns:cx2="http://schemas.microsoft.com/office/drawing/2015/10/21/chartex" xmlns:cx3="http://schemas.microsoft.com/office/drawing/2016/5/9/chartex" xmlns:cx4="http://schemas.microsoft.com/office/drawing/2016/5/10/chartex" xmlns:cx5="http://schemas.microsoft.com/office/drawing/2016/5/11/chartex" xmlns:cx6="http://schemas.microsoft.com/office/drawing/2016/5/12/chartex" xmlns:cx7="http://schemas.microsoft.com/office/drawing/2016/5/13/chartex" xmlns:cx8="http://schemas.microsoft.com/office/drawing/2016/5/14/chartex" xmlns:mc="http://schemas.openxmlformats.org/markup-compatibility/2006" xmlns:aink="http://schemas.microsoft.com/office/drawing/2016/ink" xmlns:am3d="http://schemas.microsoft.com/office/drawing/2017/model3d" xmlns:o="urn:schemas-microsoft-com:office:office" xmlns:r="http://schemas.openxmlformats.org/officeDocument/2006/relationships" xmlns:m="http://schemas.openxmlformats.org/officeDocument/2006/math" xmlns:v="urn:schemas-microsoft-com:vml" xmlns:wp14="http://schemas.microsoft.com/office/word/2010/wordprocessingDrawing" xmlns:wp="http://schemas.openxmlformats.org/drawingml/2006/wordprocessingDrawing" xmlns:w10="urn:schemas-microsoft-com:office:word" xmlns:w="http://schemas.openxmlformats.org/wordprocessingml/2006/main" xmlns:w14="http://schemas.microsoft.com/office/word/2010/wordml" xmlns:w15="http://schemas.microsoft.com/office/word/2012/wordml" xmlns:w16cid="http://schemas.microsoft.com/office/word/2016/wordml/cid" xmlns:w16se="http://schemas.microsoft.com/office/word/2015/wordml/symex" xmlns:wpg="http://schemas.microsoft.com/office/word/2010/wordprocessingGroup" xmlns:wpi="http://schemas.microsoft.com/office/word/2010/wordprocessingInk" xmlns:wne="http://schemas.microsoft.com/office/word/2006/wordml" xmlns:wps="http://schemas.microsoft.com/office/word/2010/wordprocessingShape" mc:Ignorable="w14 w15 w16se w16cid wp14">
+  <w15:commentEx w15:paraId="4F19A73D" w15:done="0"/>
+</w15:commentsEx>
+</file>
+
+<file path=word/commentsIds.xml><?xml version="1.0" encoding="utf-8"?>
+<w16cid:commentsIds xmlns:wpc="http://schemas.microsoft.com/office/word/2010/wordprocessingCanvas" xmlns:cx="http://schemas.microsoft.com/office/drawing/2014/chartex" xmlns:cx1="http://schemas.microsoft.com/office/drawing/2015/9/8/chartex" xmlns:cx2="http://schemas.microsoft.com/office/drawing/2015/10/21/chartex" xmlns:cx3="http://schemas.microsoft.com/office/drawing/2016/5/9/chartex" xmlns:cx4="http://schemas.microsoft.com/office/drawing/2016/5/10/chartex" xmlns:cx5="http://schemas.microsoft.com/office/drawing/2016/5/11/chartex" xmlns:cx6="http://schemas.microsoft.com/office/drawing/2016/5/12/chartex" xmlns:cx7="http://schemas.microsoft.com/office/drawing/2016/5/13/chartex" xmlns:cx8="http://schemas.microsoft.com/office/drawing/2016/5/14/chartex" xmlns:mc="http://schemas.openxmlformats.org/markup-compatibility/2006" xmlns:aink="http://schemas.microsoft.com/office/drawing/2016/ink" xmlns:am3d="http://schemas.microsoft.com/office/drawing/2017/model3d" xmlns:o="urn:schemas-microsoft-com:office:office" xmlns:r="http://schemas.openxmlformats.org/officeDocument/2006/relationships" xmlns:m="http://schemas.openxmlformats.org/officeDocument/2006/math" xmlns:v="urn:schemas-microsoft-com:vml" xmlns:wp14="http://schemas.microsoft.com/office/word/2010/wordprocessingDrawing" xmlns:wp="http://schemas.openxmlformats.org/drawingml/2006/wordprocessingDrawing" xmlns:w10="urn:schemas-microsoft-com:office:word" xmlns:w="http://schemas.openxmlformats.org/wordprocessingml/2006/main" xmlns:w14="http://schemas.microsoft.com/office/word/2010/wordml" xmlns:w15="http://schemas.microsoft.com/office/word/2012/wordml" xmlns:w16cid="http://schemas.microsoft.com/office/word/2016/wordml/cid" xmlns:w16se="http://schemas.microsoft.com/office/word/2015/wordml/symex" xmlns:wpg="http://schemas.microsoft.com/office/word/2010/wordprocessingGroup" xmlns:wpi="http://schemas.microsoft.com/office/word/2010/wordprocessingInk" xmlns:wne="http://schemas.microsoft.com/office/word/2006/wordml" xmlns:wps="http://schemas.microsoft.com/office/word/2010/wordprocessingShape" mc:Ignorable="w14 w15 w16se w16cid wp14">
+  <w16cid:commentId w16cid:paraId="4F19A73D" w16cid:durableId="20F81176"/>
+</w16cid:commentsIds>
 </file>
 
 <file path=word/numbering.xml><?xml version="1.0" encoding="utf-8"?>
@@ -170,7 +733,7 @@
         <w:ind w:left="1440" w:hanging="360"/>
       </w:pPr>
     </w:lvl>
-    <w:lvl w:ilvl="2" w:tplc="0409001B" w:tentative="1">
+    <w:lvl w:ilvl="2" w:tplc="0409001B">
       <w:start w:val="1"/>
       <w:numFmt w:val="lowerRoman"/>
       <w:lvlText w:val="%3."/>
@@ -238,6 +801,14 @@
     <w:abstractNumId w:val="0"/>
   </w:num>
 </w:numbering>
+</file>
+
+<file path=word/people.xml><?xml version="1.0" encoding="utf-8"?>
+<w15:people xmlns:wpc="http://schemas.microsoft.com/office/word/2010/wordprocessingCanvas" xmlns:cx="http://schemas.microsoft.com/office/drawing/2014/chartex" xmlns:cx1="http://schemas.microsoft.com/office/drawing/2015/9/8/chartex" xmlns:cx2="http://schemas.microsoft.com/office/drawing/2015/10/21/chartex" xmlns:cx3="http://schemas.microsoft.com/office/drawing/2016/5/9/chartex" xmlns:cx4="http://schemas.microsoft.com/office/drawing/2016/5/10/chartex" xmlns:cx5="http://schemas.microsoft.com/office/drawing/2016/5/11/chartex" xmlns:cx6="http://schemas.microsoft.com/office/drawing/2016/5/12/chartex" xmlns:cx7="http://schemas.microsoft.com/office/drawing/2016/5/13/chartex" xmlns:cx8="http://schemas.microsoft.com/office/drawing/2016/5/14/chartex" xmlns:mc="http://schemas.openxmlformats.org/markup-compatibility/2006" xmlns:aink="http://schemas.microsoft.com/office/drawing/2016/ink" xmlns:am3d="http://schemas.microsoft.com/office/drawing/2017/model3d" xmlns:o="urn:schemas-microsoft-com:office:office" xmlns:r="http://schemas.openxmlformats.org/officeDocument/2006/relationships" xmlns:m="http://schemas.openxmlformats.org/officeDocument/2006/math" xmlns:v="urn:schemas-microsoft-com:vml" xmlns:wp14="http://schemas.microsoft.com/office/word/2010/wordprocessingDrawing" xmlns:wp="http://schemas.openxmlformats.org/drawingml/2006/wordprocessingDrawing" xmlns:w10="urn:schemas-microsoft-com:office:word" xmlns:w="http://schemas.openxmlformats.org/wordprocessingml/2006/main" xmlns:w14="http://schemas.microsoft.com/office/word/2010/wordml" xmlns:w15="http://schemas.microsoft.com/office/word/2012/wordml" xmlns:w16cid="http://schemas.microsoft.com/office/word/2016/wordml/cid" xmlns:w16se="http://schemas.microsoft.com/office/word/2015/wordml/symex" xmlns:wpg="http://schemas.microsoft.com/office/word/2010/wordprocessingGroup" xmlns:wpi="http://schemas.microsoft.com/office/word/2010/wordprocessingInk" xmlns:wne="http://schemas.microsoft.com/office/word/2006/wordml" xmlns:wps="http://schemas.microsoft.com/office/word/2010/wordprocessingShape" mc:Ignorable="w14 w15 w16se w16cid wp14">
+  <w15:person w15:author="Kazarians, Seth">
+    <w15:presenceInfo w15:providerId="AD" w15:userId="S-1-5-21-602162358-448539723-682003330-1226486"/>
+  </w15:person>
+</w15:people>
 </file>
 
 <file path=word/styles.xml><?xml version="1.0" encoding="utf-8"?>
@@ -676,6 +1247,104 @@
       <w:contextualSpacing/>
     </w:pPr>
   </w:style>
+  <w:style w:type="character" w:styleId="CommentReference">
+    <w:name w:val="annotation reference"/>
+    <w:basedOn w:val="DefaultParagraphFont"/>
+    <w:uiPriority w:val="99"/>
+    <w:semiHidden/>
+    <w:unhideWhenUsed/>
+    <w:rsid w:val="00F63C0B"/>
+    <w:rPr>
+      <w:sz w:val="16"/>
+      <w:szCs w:val="16"/>
+    </w:rPr>
+  </w:style>
+  <w:style w:type="paragraph" w:styleId="CommentText">
+    <w:name w:val="annotation text"/>
+    <w:basedOn w:val="Normal"/>
+    <w:link w:val="CommentTextChar"/>
+    <w:uiPriority w:val="99"/>
+    <w:semiHidden/>
+    <w:unhideWhenUsed/>
+    <w:rsid w:val="00F63C0B"/>
+    <w:pPr>
+      <w:spacing w:line="240" w:lineRule="auto"/>
+    </w:pPr>
+    <w:rPr>
+      <w:sz w:val="20"/>
+      <w:szCs w:val="20"/>
+    </w:rPr>
+  </w:style>
+  <w:style w:type="character" w:customStyle="1" w:styleId="CommentTextChar">
+    <w:name w:val="Comment Text Char"/>
+    <w:basedOn w:val="DefaultParagraphFont"/>
+    <w:link w:val="CommentText"/>
+    <w:uiPriority w:val="99"/>
+    <w:semiHidden/>
+    <w:rsid w:val="00F63C0B"/>
+    <w:rPr>
+      <w:sz w:val="20"/>
+      <w:szCs w:val="20"/>
+    </w:rPr>
+  </w:style>
+  <w:style w:type="paragraph" w:styleId="CommentSubject">
+    <w:name w:val="annotation subject"/>
+    <w:basedOn w:val="CommentText"/>
+    <w:next w:val="CommentText"/>
+    <w:link w:val="CommentSubjectChar"/>
+    <w:uiPriority w:val="99"/>
+    <w:semiHidden/>
+    <w:unhideWhenUsed/>
+    <w:rsid w:val="00F63C0B"/>
+    <w:rPr>
+      <w:b/>
+      <w:bCs/>
+    </w:rPr>
+  </w:style>
+  <w:style w:type="character" w:customStyle="1" w:styleId="CommentSubjectChar">
+    <w:name w:val="Comment Subject Char"/>
+    <w:basedOn w:val="CommentTextChar"/>
+    <w:link w:val="CommentSubject"/>
+    <w:uiPriority w:val="99"/>
+    <w:semiHidden/>
+    <w:rsid w:val="00F63C0B"/>
+    <w:rPr>
+      <w:b/>
+      <w:bCs/>
+      <w:sz w:val="20"/>
+      <w:szCs w:val="20"/>
+    </w:rPr>
+  </w:style>
+  <w:style w:type="paragraph" w:styleId="BalloonText">
+    <w:name w:val="Balloon Text"/>
+    <w:basedOn w:val="Normal"/>
+    <w:link w:val="BalloonTextChar"/>
+    <w:uiPriority w:val="99"/>
+    <w:semiHidden/>
+    <w:unhideWhenUsed/>
+    <w:rsid w:val="00F63C0B"/>
+    <w:pPr>
+      <w:spacing w:after="0" w:line="240" w:lineRule="auto"/>
+    </w:pPr>
+    <w:rPr>
+      <w:rFonts w:ascii="Segoe UI" w:hAnsi="Segoe UI" w:cs="Segoe UI"/>
+      <w:sz w:val="18"/>
+      <w:szCs w:val="18"/>
+    </w:rPr>
+  </w:style>
+  <w:style w:type="character" w:customStyle="1" w:styleId="BalloonTextChar">
+    <w:name w:val="Balloon Text Char"/>
+    <w:basedOn w:val="DefaultParagraphFont"/>
+    <w:link w:val="BalloonText"/>
+    <w:uiPriority w:val="99"/>
+    <w:semiHidden/>
+    <w:rsid w:val="00F63C0B"/>
+    <w:rPr>
+      <w:rFonts w:ascii="Segoe UI" w:hAnsi="Segoe UI" w:cs="Segoe UI"/>
+      <w:sz w:val="18"/>
+      <w:szCs w:val="18"/>
+    </w:rPr>
+  </w:style>
 </w:styles>
 </file>
 

</xml_diff>